<commit_message>
Rainbow text & new empty files
</commit_message>
<xml_diff>
--- a/content.docx
+++ b/content.docx
@@ -7,15 +7,7 @@
         <w:t>Home Page:</w:t>
       </w:r>
       <w:r>
-        <w:t xml:space="preserve"> (image map or </w:t>
-      </w:r>
-      <w:proofErr w:type="gramStart"/>
-      <w:r>
-        <w:t>In</w:t>
-      </w:r>
-      <w:proofErr w:type="gramEnd"/>
-      <w:r>
-        <w:t xml:space="preserve"> site map)</w:t>
+        <w:t xml:space="preserve"> (image map or In site map)</w:t>
       </w:r>
     </w:p>
     <w:p>
@@ -112,7 +104,7 @@
           <w:numId w:val="1"/>
         </w:numPr>
       </w:pPr>
-      <w:hyperlink r:id="rId9" w:history="1">
+      <w:hyperlink r:id="rId9" w:anchor="close" w:history="1">
         <w:r>
           <w:rPr>
             <w:rStyle w:val="Hyperlink"/>
@@ -179,15 +171,7 @@
     </w:p>
     <w:p>
       <w:r>
-        <w:t>[Photoshop</w:t>
-      </w:r>
-      <w:proofErr w:type="gramStart"/>
-      <w:r>
-        <w:t>][</w:t>
-      </w:r>
-      <w:proofErr w:type="gramEnd"/>
-      <w:r>
-        <w:t>Premiere Pro][Dreamweaver][After effects][Illustrator][XD]</w:t>
+        <w:t>[Photoshop][Premiere Pro][Dreamweaver][After effects][Illustrator][XD]</w:t>
       </w:r>
     </w:p>
     <w:p>
@@ -197,21 +181,16 @@
       <w:r>
         <w:t>/Prices</w:t>
       </w:r>
+      <w:r>
+        <w:t xml:space="preserve"> (merge page 4 and 3 if you want)</w:t>
+      </w:r>
     </w:p>
     <w:p>
       <w:r>
         <w:t>Page 4: Why Adobe?</w:t>
       </w:r>
       <w:r>
-        <w:t xml:space="preserve"> (</w:t>
-      </w:r>
-      <w:proofErr w:type="gramStart"/>
-      <w:r>
-        <w:t>contains</w:t>
-      </w:r>
-      <w:proofErr w:type="gramEnd"/>
-      <w:r>
-        <w:t xml:space="preserve"> review</w:t>
+        <w:t xml:space="preserve"> (contains review</w:t>
       </w:r>
       <w:r>
         <w:t>, testimonials,</w:t>
@@ -239,15 +218,7 @@
         <w:t>6</w:t>
       </w:r>
       <w:r>
-        <w:t>: Contact us (</w:t>
-      </w:r>
-      <w:proofErr w:type="spellStart"/>
-      <w:r>
-        <w:t>devs</w:t>
-      </w:r>
-      <w:proofErr w:type="spellEnd"/>
-      <w:r>
-        <w:t>)</w:t>
+        <w:t>: Contact us (devs)</w:t>
       </w:r>
     </w:p>
     <w:p>
@@ -281,13 +252,8 @@
     </w:p>
     <w:p>
       <w:r>
-        <w:t>(outline/hollow, minimalistic</w:t>
-      </w:r>
-      <w:proofErr w:type="gramStart"/>
-      <w:r>
-        <w:t>, )</w:t>
-      </w:r>
-      <w:proofErr w:type="gramEnd"/>
+        <w:t>(outline/hollow, minimalistic, )</w:t>
+      </w:r>
       <w:r>
         <w:br/>
       </w:r>
@@ -325,80 +291,11 @@
       </w:r>
     </w:p>
     <w:p>
-      <w:proofErr w:type="spellStart"/>
-      <w:r>
-        <w:t>Raleway</w:t>
-      </w:r>
-      <w:proofErr w:type="spellEnd"/>
-      <w:r>
-        <w:t xml:space="preserve">, </w:t>
-      </w:r>
-      <w:proofErr w:type="spellStart"/>
-      <w:r>
-        <w:t>roboto</w:t>
-      </w:r>
-      <w:proofErr w:type="spellEnd"/>
-      <w:r>
-        <w:t xml:space="preserve"> slab, </w:t>
-      </w:r>
-      <w:proofErr w:type="spellStart"/>
-      <w:r>
-        <w:t>nunito</w:t>
-      </w:r>
-      <w:proofErr w:type="spellEnd"/>
-      <w:r>
-        <w:t xml:space="preserve">, </w:t>
-      </w:r>
-      <w:proofErr w:type="spellStart"/>
-      <w:r>
-        <w:t>playfair</w:t>
-      </w:r>
-      <w:proofErr w:type="spellEnd"/>
-      <w:r>
-        <w:t xml:space="preserve"> display, inter, </w:t>
-      </w:r>
-      <w:proofErr w:type="spellStart"/>
-      <w:r>
-        <w:t>abel</w:t>
-      </w:r>
-      <w:proofErr w:type="spellEnd"/>
-      <w:r>
-        <w:t xml:space="preserve">, </w:t>
-      </w:r>
-      <w:proofErr w:type="spellStart"/>
-      <w:r>
-        <w:t>comfortaa</w:t>
-      </w:r>
-      <w:proofErr w:type="spellEnd"/>
-      <w:r>
-        <w:t xml:space="preserve">, </w:t>
-      </w:r>
-      <w:proofErr w:type="spellStart"/>
-      <w:r>
-        <w:t>nanum</w:t>
-      </w:r>
-      <w:proofErr w:type="spellEnd"/>
-      <w:r>
-        <w:t xml:space="preserve"> gothic, pacific, concert one, </w:t>
-      </w:r>
-      <w:proofErr w:type="spellStart"/>
-      <w:r>
-        <w:t>josefin</w:t>
-      </w:r>
-      <w:proofErr w:type="spellEnd"/>
-      <w:r>
-        <w:t xml:space="preserve"> slab</w:t>
-      </w:r>
-      <w:r>
-        <w:t xml:space="preserve">, </w:t>
-      </w:r>
-      <w:proofErr w:type="spellStart"/>
-      <w:r>
-        <w:t>poiret</w:t>
-      </w:r>
-      <w:proofErr w:type="spellEnd"/>
-      <w:r>
-        <w:t xml:space="preserve"> one</w:t>
+      <w:r>
+        <w:t>Raleway, roboto slab, nunito, playfair display, inter, abel, comfortaa, nanum gothic, pacific, concert one, josefin slab</w:t>
+      </w:r>
+      <w:r>
+        <w:t>, poiret one</w:t>
       </w:r>
     </w:p>
     <w:sectPr>

</xml_diff>

<commit_message>
Transistion changes and footer icons
</commit_message>
<xml_diff>
--- a/content.docx
+++ b/content.docx
@@ -7,7 +7,15 @@
         <w:t>Home Page:</w:t>
       </w:r>
       <w:r>
-        <w:t xml:space="preserve"> (image map or In site map)</w:t>
+        <w:t xml:space="preserve"> (image map or </w:t>
+      </w:r>
+      <w:proofErr w:type="gramStart"/>
+      <w:r>
+        <w:t>In</w:t>
+      </w:r>
+      <w:proofErr w:type="gramEnd"/>
+      <w:r>
+        <w:t xml:space="preserve"> site map)</w:t>
       </w:r>
     </w:p>
     <w:p>
@@ -171,7 +179,15 @@
     </w:p>
     <w:p>
       <w:r>
-        <w:t>[Photoshop][Premiere Pro][Dreamweaver][After effects][Illustrator][XD]</w:t>
+        <w:t>[Photoshop</w:t>
+      </w:r>
+      <w:proofErr w:type="gramStart"/>
+      <w:r>
+        <w:t>][</w:t>
+      </w:r>
+      <w:proofErr w:type="gramEnd"/>
+      <w:r>
+        <w:t>Premiere Pro][Dreamweaver][After effects][Illustrator][XD]</w:t>
       </w:r>
     </w:p>
     <w:p>
@@ -190,7 +206,15 @@
         <w:t>Page 4: Why Adobe?</w:t>
       </w:r>
       <w:r>
-        <w:t xml:space="preserve"> (contains review</w:t>
+        <w:t xml:space="preserve"> (</w:t>
+      </w:r>
+      <w:proofErr w:type="gramStart"/>
+      <w:r>
+        <w:t>contains</w:t>
+      </w:r>
+      <w:proofErr w:type="gramEnd"/>
+      <w:r>
+        <w:t xml:space="preserve"> review</w:t>
       </w:r>
       <w:r>
         <w:t>, testimonials,</w:t>
@@ -218,7 +242,15 @@
         <w:t>6</w:t>
       </w:r>
       <w:r>
-        <w:t>: Contact us (devs)</w:t>
+        <w:t>: Contact us (</w:t>
+      </w:r>
+      <w:proofErr w:type="spellStart"/>
+      <w:r>
+        <w:t>devs</w:t>
+      </w:r>
+      <w:proofErr w:type="spellEnd"/>
+      <w:r>
+        <w:t>)</w:t>
       </w:r>
     </w:p>
     <w:p>
@@ -252,8 +284,13 @@
     </w:p>
     <w:p>
       <w:r>
-        <w:t>(outline/hollow, minimalistic, )</w:t>
-      </w:r>
+        <w:t>(outline/hollow, minimalistic</w:t>
+      </w:r>
+      <w:proofErr w:type="gramStart"/>
+      <w:r>
+        <w:t>, )</w:t>
+      </w:r>
+      <w:proofErr w:type="gramEnd"/>
       <w:r>
         <w:br/>
       </w:r>
@@ -291,11 +328,92 @@
       </w:r>
     </w:p>
     <w:p>
-      <w:r>
-        <w:t>Raleway, roboto slab, nunito, playfair display, inter, abel, comfortaa, nanum gothic, pacific, concert one, josefin slab</w:t>
-      </w:r>
-      <w:r>
-        <w:t>, poiret one</w:t>
+      <w:proofErr w:type="spellStart"/>
+      <w:r>
+        <w:t>Raleway</w:t>
+      </w:r>
+      <w:proofErr w:type="spellEnd"/>
+      <w:r>
+        <w:t xml:space="preserve">, </w:t>
+      </w:r>
+      <w:proofErr w:type="spellStart"/>
+      <w:r>
+        <w:t>roboto</w:t>
+      </w:r>
+      <w:proofErr w:type="spellEnd"/>
+      <w:r>
+        <w:t xml:space="preserve"> slab, </w:t>
+      </w:r>
+      <w:proofErr w:type="spellStart"/>
+      <w:r>
+        <w:t>nunito</w:t>
+      </w:r>
+      <w:proofErr w:type="spellEnd"/>
+      <w:r>
+        <w:t xml:space="preserve">, </w:t>
+      </w:r>
+      <w:proofErr w:type="spellStart"/>
+      <w:r>
+        <w:t>playfair</w:t>
+      </w:r>
+      <w:proofErr w:type="spellEnd"/>
+      <w:r>
+        <w:t xml:space="preserve"> display, inter, </w:t>
+      </w:r>
+      <w:proofErr w:type="spellStart"/>
+      <w:r>
+        <w:t>abel</w:t>
+      </w:r>
+      <w:proofErr w:type="spellEnd"/>
+      <w:r>
+        <w:t xml:space="preserve">, </w:t>
+      </w:r>
+      <w:proofErr w:type="spellStart"/>
+      <w:r>
+        <w:t>comfortaa</w:t>
+      </w:r>
+      <w:proofErr w:type="spellEnd"/>
+      <w:r>
+        <w:t xml:space="preserve">, </w:t>
+      </w:r>
+      <w:proofErr w:type="spellStart"/>
+      <w:r>
+        <w:t>nanum</w:t>
+      </w:r>
+      <w:proofErr w:type="spellEnd"/>
+      <w:r>
+        <w:t xml:space="preserve"> gothic, pacific, concert one, </w:t>
+      </w:r>
+      <w:proofErr w:type="spellStart"/>
+      <w:r>
+        <w:t>josefin</w:t>
+      </w:r>
+      <w:proofErr w:type="spellEnd"/>
+      <w:r>
+        <w:t xml:space="preserve"> slab</w:t>
+      </w:r>
+      <w:r>
+        <w:t xml:space="preserve">, </w:t>
+      </w:r>
+      <w:proofErr w:type="spellStart"/>
+      <w:r>
+        <w:t>poiret</w:t>
+      </w:r>
+      <w:proofErr w:type="spellEnd"/>
+      <w:r>
+        <w:t xml:space="preserve"> one</w:t>
+      </w:r>
+    </w:p>
+    <w:p/>
+    <w:p/>
+    <w:p>
+      <w:r>
+        <w:t>Icons:</w:t>
+      </w:r>
+    </w:p>
+    <w:p>
+      <w:r>
+        <w:t>https://www.iconsdb.com/white-icons/instagram-6-icon.html</w:t>
       </w:r>
     </w:p>
     <w:sectPr>

</xml_diff>